<commit_message>
translate and task 1.7
</commit_message>
<xml_diff>
--- a/Course II/English/work2.docx
+++ b/Course II/English/work2.docx
@@ -17,7 +17,19 @@
         <w:rPr>
           <w:lang w:val="en-US"/>
         </w:rPr>
-        <w:t>My daughter got sick. If she gets worse tomorrow, I will have to call a doctor.</w:t>
+        <w:t xml:space="preserve">My daughter got sick. If she gets worse tomorrow, </w:t>
+      </w:r>
+      <w:r>
+        <w:rPr>
+          <w:lang w:val="en-US"/>
+        </w:rPr>
+        <w:t>we</w:t>
+      </w:r>
+      <w:r>
+        <w:rPr>
+          <w:lang w:val="en-US"/>
+        </w:rPr>
+        <w:t xml:space="preserve"> will have to call a doctor.</w:t>
       </w:r>
     </w:p>
     <w:p>
@@ -53,7 +65,25 @@
         <w:rPr>
           <w:lang w:val="en-US"/>
         </w:rPr>
-        <w:t xml:space="preserve"> You think we have too much time?</w:t>
+        <w:t xml:space="preserve"> Do</w:t>
+      </w:r>
+      <w:r>
+        <w:rPr>
+          <w:lang w:val="en-US"/>
+        </w:rPr>
+        <w:t xml:space="preserve"> </w:t>
+      </w:r>
+      <w:r>
+        <w:rPr>
+          <w:lang w:val="en-US"/>
+        </w:rPr>
+        <w:t>y</w:t>
+      </w:r>
+      <w:r>
+        <w:rPr>
+          <w:lang w:val="en-US"/>
+        </w:rPr>
+        <w:t>ou think we have too much time?</w:t>
       </w:r>
     </w:p>
     <w:p>
@@ -71,31 +101,7 @@
         <w:rPr>
           <w:lang w:val="en-US"/>
         </w:rPr>
-        <w:t xml:space="preserve">Her advice is always </w:t>
-      </w:r>
-      <w:r>
-        <w:rPr>
-          <w:lang w:val="en-US"/>
-        </w:rPr>
-        <w:t>helpful</w:t>
-      </w:r>
-      <w:r>
-        <w:rPr>
-          <w:lang w:val="en-US"/>
-        </w:rPr>
-        <w:t>. (</w:t>
-      </w:r>
-      <w:r>
-        <w:rPr>
-          <w:lang w:val="en-US"/>
-        </w:rPr>
-        <w:t>useful</w:t>
-      </w:r>
-      <w:r>
-        <w:rPr>
-          <w:lang w:val="en-US"/>
-        </w:rPr>
-        <w:t>) They help me a lot.</w:t>
+        <w:t>Her advice is always helpful. (useful) They help me a lot.</w:t>
       </w:r>
     </w:p>
     <w:p>
@@ -113,7 +119,31 @@
         <w:rPr>
           <w:lang w:val="en-US"/>
         </w:rPr>
-        <w:t>When did you finish school? Last year. Now I’m going to go to your university.</w:t>
+        <w:t xml:space="preserve">When did you finish school? Last year. Now I’m going </w:t>
+      </w:r>
+      <w:r>
+        <w:rPr>
+          <w:lang w:val="en-US"/>
+        </w:rPr>
+        <w:t xml:space="preserve">to </w:t>
+      </w:r>
+      <w:r>
+        <w:rPr>
+          <w:lang w:val="en-US"/>
+        </w:rPr>
+        <w:t>enter</w:t>
+      </w:r>
+      <w:r>
+        <w:rPr>
+          <w:lang w:val="en-US"/>
+        </w:rPr>
+        <w:t xml:space="preserve"> </w:t>
+      </w:r>
+      <w:r>
+        <w:rPr>
+          <w:lang w:val="en-US"/>
+        </w:rPr>
+        <w:t>your university.</w:t>
       </w:r>
     </w:p>
     <w:p>
@@ -131,7 +161,31 @@
         <w:rPr>
           <w:lang w:val="en-US"/>
         </w:rPr>
-        <w:t>What a terrible weather. It rains, and the whole sky is covered with dark clouds.</w:t>
+        <w:t>What a terrible weather</w:t>
+      </w:r>
+      <w:r>
+        <w:rPr>
+          <w:lang w:val="en-US"/>
+        </w:rPr>
+        <w:t xml:space="preserve"> </w:t>
+      </w:r>
+      <w:r>
+        <w:rPr>
+          <w:lang w:val="en-US"/>
+        </w:rPr>
+        <w:t>we are having today!</w:t>
+      </w:r>
+      <w:r>
+        <w:rPr>
+          <w:lang w:val="en-US"/>
+        </w:rPr>
+        <w:t xml:space="preserve"> </w:t>
+      </w:r>
+      <w:r>
+        <w:rPr>
+          <w:lang w:val="en-US"/>
+        </w:rPr>
+        <w:t>It rains, and the whole sky is covered with dark clouds.</w:t>
       </w:r>
     </w:p>
     <w:p>
@@ -149,7 +203,25 @@
         <w:rPr>
           <w:lang w:val="en-US"/>
         </w:rPr>
-        <w:t>We had no lessons yesterday. We were told that the teacher was sick and we could go to home.</w:t>
+        <w:t>We had no</w:t>
+      </w:r>
+      <w:r>
+        <w:rPr>
+          <w:lang w:val="en-US"/>
+        </w:rPr>
+        <w:t>(any)</w:t>
+      </w:r>
+      <w:r>
+        <w:rPr>
+          <w:lang w:val="en-US"/>
+        </w:rPr>
+        <w:t xml:space="preserve"> </w:t>
+      </w:r>
+      <w:r>
+        <w:rPr>
+          <w:lang w:val="en-US"/>
+        </w:rPr>
+        <w:t>lessons yesterday. We were told that the teacher was sick and we could go to home.</w:t>
       </w:r>
     </w:p>
     <w:p>
@@ -167,7 +239,49 @@
         <w:rPr>
           <w:lang w:val="en-US"/>
         </w:rPr>
-        <w:t>Don’t tell him where I am. I don’t want him know that. Let him think I left.</w:t>
+        <w:t>Don’t tell him where I am. I don’t want him know that. Let him think I</w:t>
+      </w:r>
+      <w:r>
+        <w:rPr>
+          <w:lang w:val="en-US"/>
+        </w:rPr>
+        <w:t>’m</w:t>
+      </w:r>
+      <w:r>
+        <w:rPr>
+          <w:lang w:val="en-US"/>
+        </w:rPr>
+        <w:t xml:space="preserve"> left</w:t>
+      </w:r>
+      <w:r>
+        <w:rPr>
+          <w:lang w:val="en-US"/>
+        </w:rPr>
+        <w:t xml:space="preserve"> </w:t>
+      </w:r>
+      <w:r>
+        <w:rPr>
+          <w:lang w:val="en-US"/>
+        </w:rPr>
+        <w:t>(I</w:t>
+      </w:r>
+      <w:r>
+        <w:rPr>
+          <w:lang w:val="en-US"/>
+        </w:rPr>
+        <w:t>’</w:t>
+      </w:r>
+      <w:r>
+        <w:rPr>
+          <w:lang w:val="en-US"/>
+        </w:rPr>
+        <w:t>m gone)</w:t>
+      </w:r>
+      <w:r>
+        <w:rPr>
+          <w:lang w:val="en-US"/>
+        </w:rPr>
+        <w:t>.</w:t>
       </w:r>
     </w:p>
     <w:p>
@@ -227,7 +341,49 @@
         <w:rPr>
           <w:lang w:val="en-US"/>
         </w:rPr>
-        <w:t>Ask your father will he help me get a job at his firm.</w:t>
+        <w:t>A</w:t>
+      </w:r>
+      <w:r>
+        <w:rPr>
+          <w:lang w:val="en-US"/>
+        </w:rPr>
+        <w:t xml:space="preserve">sk your father </w:t>
+      </w:r>
+      <w:r>
+        <w:rPr>
+          <w:lang w:val="en-US"/>
+        </w:rPr>
+        <w:t>(</w:t>
+      </w:r>
+      <w:r>
+        <w:rPr>
+          <w:lang w:val="en-US"/>
+        </w:rPr>
+        <w:t>if</w:t>
+      </w:r>
+      <w:r>
+        <w:rPr>
+          <w:lang w:val="en-US"/>
+        </w:rPr>
+        <w:t>\whether</w:t>
+      </w:r>
+      <w:r>
+        <w:rPr>
+          <w:lang w:val="en-US"/>
+        </w:rPr>
+        <w:t>)</w:t>
+      </w:r>
+      <w:r>
+        <w:rPr>
+          <w:lang w:val="en-US"/>
+        </w:rPr>
+        <w:t xml:space="preserve"> he </w:t>
+      </w:r>
+      <w:r>
+        <w:rPr>
+          <w:lang w:val="en-US"/>
+        </w:rPr>
+        <w:t>will help me get a job at his firm.</w:t>
       </w:r>
       <w:r>
         <w:rPr>
@@ -235,6 +391,31 @@
         </w:rPr>
         <w:t xml:space="preserve"> </w:t>
       </w:r>
+    </w:p>
+    <w:p>
+      <w:pPr>
+        <w:ind w:left="360"/>
+        <w:rPr>
+          <w:lang w:val="en-US"/>
+        </w:rPr>
+      </w:pPr>
+    </w:p>
+    <w:p>
+      <w:pPr>
+        <w:rPr>
+          <w:lang w:val="en-US"/>
+        </w:rPr>
+      </w:pPr>
+    </w:p>
+    <w:p>
+      <w:pPr>
+        <w:tabs>
+          <w:tab w:val="left" w:pos="8104"/>
+        </w:tabs>
+        <w:rPr>
+          <w:lang w:val="en-US"/>
+        </w:rPr>
+      </w:pPr>
     </w:p>
     <w:sectPr>
       <w:pgSz w:w="11906" w:h="16838"/>

</xml_diff>